<commit_message>
Feedback form, updated next steps instructions, and updated signature fixes
</commit_message>
<xml_diff>
--- a/docassemble/Va5655NewFields/data/templates/va5655_new_fields_next_steps.docx
+++ b/docassemble/Va5655NewFields/data/templates/va5655_new_fields_next_steps.docx
@@ -1,6 +1,6 @@
 
 <file path=word/document.xml><?xml version="1.0" encoding="utf-8"?>
-<w:document xmlns:wpc="http://schemas.microsoft.com/office/word/2010/wordprocessingCanvas" xmlns:cx="http://schemas.microsoft.com/office/drawing/2014/chartex" xmlns:cx1="http://schemas.microsoft.com/office/drawing/2015/9/8/chartex" xmlns:cx2="http://schemas.microsoft.com/office/drawing/2015/10/21/chartex" xmlns:cx3="http://schemas.microsoft.com/office/drawing/2016/5/9/chartex" xmlns:cx4="http://schemas.microsoft.com/office/drawing/2016/5/10/chartex" xmlns:cx5="http://schemas.microsoft.com/office/drawing/2016/5/11/chartex" xmlns:cx6="http://schemas.microsoft.com/office/drawing/2016/5/12/chartex" xmlns:cx7="http://schemas.microsoft.com/office/drawing/2016/5/13/chartex" xmlns:cx8="http://schemas.microsoft.com/office/drawing/2016/5/14/chartex" xmlns:mc="http://schemas.openxmlformats.org/markup-compatibility/2006" xmlns:aink="http://schemas.microsoft.com/office/drawing/2016/ink" xmlns:am3d="http://schemas.microsoft.com/office/drawing/2017/model3d" xmlns:o="urn:schemas-microsoft-com:office:office" xmlns:r="http://schemas.openxmlformats.org/officeDocument/2006/relationships" xmlns:m="http://schemas.openxmlformats.org/officeDocument/2006/math" xmlns:v="urn:schemas-microsoft-com:vml" xmlns:wp14="http://schemas.microsoft.com/office/word/2010/wordprocessingDrawing" xmlns:wp="http://schemas.openxmlformats.org/drawingml/2006/wordprocessingDrawing" xmlns:w10="urn:schemas-microsoft-com:office:word" xmlns:w="http://schemas.openxmlformats.org/wordprocessingml/2006/main" xmlns:w14="http://schemas.microsoft.com/office/word/2010/wordml" xmlns:w15="http://schemas.microsoft.com/office/word/2012/wordml" xmlns:w16cid="http://schemas.microsoft.com/office/word/2016/wordml/cid" xmlns:w16se="http://schemas.microsoft.com/office/word/2015/wordml/symex" xmlns:wpg="http://schemas.microsoft.com/office/word/2010/wordprocessingGroup" xmlns:wpi="http://schemas.microsoft.com/office/word/2010/wordprocessingInk" xmlns:wne="http://schemas.microsoft.com/office/word/2006/wordml" xmlns:wps="http://schemas.microsoft.com/office/word/2010/wordprocessingShape" mc:Ignorable="w14 w15 w16se w16cid wp14">
+<w:document xmlns:wpc="http://schemas.microsoft.com/office/word/2010/wordprocessingCanvas" xmlns:cx="http://schemas.microsoft.com/office/drawing/2014/chartex" xmlns:cx1="http://schemas.microsoft.com/office/drawing/2015/9/8/chartex" xmlns:cx2="http://schemas.microsoft.com/office/drawing/2015/10/21/chartex" xmlns:cx3="http://schemas.microsoft.com/office/drawing/2016/5/9/chartex" xmlns:cx4="http://schemas.microsoft.com/office/drawing/2016/5/10/chartex" xmlns:cx5="http://schemas.microsoft.com/office/drawing/2016/5/11/chartex" xmlns:cx6="http://schemas.microsoft.com/office/drawing/2016/5/12/chartex" xmlns:cx7="http://schemas.microsoft.com/office/drawing/2016/5/13/chartex" xmlns:cx8="http://schemas.microsoft.com/office/drawing/2016/5/14/chartex" xmlns:mc="http://schemas.openxmlformats.org/markup-compatibility/2006" xmlns:aink="http://schemas.microsoft.com/office/drawing/2016/ink" xmlns:am3d="http://schemas.microsoft.com/office/drawing/2017/model3d" xmlns:o="urn:schemas-microsoft-com:office:office" xmlns:oel="http://schemas.microsoft.com/office/2019/extlst" xmlns:r="http://schemas.openxmlformats.org/officeDocument/2006/relationships" xmlns:m="http://schemas.openxmlformats.org/officeDocument/2006/math" xmlns:v="urn:schemas-microsoft-com:vml" xmlns:wp14="http://schemas.microsoft.com/office/word/2010/wordprocessingDrawing" xmlns:wp="http://schemas.openxmlformats.org/drawingml/2006/wordprocessingDrawing" xmlns:w10="urn:schemas-microsoft-com:office:word" xmlns:w="http://schemas.openxmlformats.org/wordprocessingml/2006/main" xmlns:w14="http://schemas.microsoft.com/office/word/2010/wordml" xmlns:w15="http://schemas.microsoft.com/office/word/2012/wordml" xmlns:w16cex="http://schemas.microsoft.com/office/word/2018/wordml/cex" xmlns:w16cid="http://schemas.microsoft.com/office/word/2016/wordml/cid" xmlns:w16="http://schemas.microsoft.com/office/word/2018/wordml" xmlns:w16du="http://schemas.microsoft.com/office/word/2023/wordml/word16du" xmlns:w16sdtdh="http://schemas.microsoft.com/office/word/2020/wordml/sdtdatahash" xmlns:w16se="http://schemas.microsoft.com/office/word/2015/wordml/symex" xmlns:wpg="http://schemas.microsoft.com/office/word/2010/wordprocessingGroup" xmlns:wpi="http://schemas.microsoft.com/office/word/2010/wordprocessingInk" xmlns:wne="http://schemas.microsoft.com/office/word/2006/wordml" xmlns:wps="http://schemas.microsoft.com/office/word/2010/wordprocessingShape" mc:Ignorable="w14 w15 w16se w16cid w16 w16cex w16sdtdh w16du wp14">
   <w:background w:color="FFFFFF"/>
   <w:body>
     <w:tbl>
@@ -34,7 +34,19 @@
               <w:rPr>
                 <w:color w:val="FFFFFF" w:themeColor="background1"/>
               </w:rPr>
-              <w:t xml:space="preserve">Include this form to Request a waiver or Dispute a VA overpayment</w:t>
+              <w:t xml:space="preserve">Your Financial Status </w:t>
+            </w:r>
+            <w:r>
+              <w:rPr>
+                <w:color w:val="FFFFFF" w:themeColor="background1"/>
+              </w:rPr>
+              <w:t xml:space="preserve">Report </w:t>
+            </w:r>
+            <w:r>
+              <w:rPr>
+                <w:color w:val="FFFFFF" w:themeColor="background1"/>
+              </w:rPr>
+              <w:t xml:space="preserve">Form </w:t>
             </w:r>
           </w:p>
         </w:tc>
@@ -56,15 +68,99 @@
         <w:t>{{ users }}</w:t>
       </w:r>
       <w:r>
-        <w:t xml:space="preserve">! You have finished all the forms you need to Include this form to Request a waiver or Dispute a VA overpayment. The rest of the pages in t</w:t>
-      </w:r>
-      <w:r>
-        <w:t xml:space="preserve">his packet are your completed form.</w:t>
+        <w:t xml:space="preserve">! You have finished </w:t>
+      </w:r>
+      <w:r>
+        <w:t>your</w:t>
+      </w:r>
+      <w:r>
+        <w:t xml:space="preserve"> </w:t>
+      </w:r>
+      <w:r>
+        <w:t>VA Financial Status Report form</w:t>
+      </w:r>
+      <w:r>
+        <w:t xml:space="preserve">. </w:t>
+      </w:r>
+      <w:r>
+        <w:t>Y</w:t>
+      </w:r>
+      <w:r>
+        <w:t xml:space="preserve">ou </w:t>
+      </w:r>
+      <w:r>
+        <w:t xml:space="preserve">will </w:t>
+      </w:r>
+      <w:r>
+        <w:t xml:space="preserve">need </w:t>
+      </w:r>
+      <w:r>
+        <w:t>to include your form when you</w:t>
+      </w:r>
+      <w:r>
+        <w:t xml:space="preserve"> </w:t>
+      </w:r>
+      <w:r>
+        <w:t>r</w:t>
+      </w:r>
+      <w:r>
+        <w:t>equest a waiver</w:t>
+      </w:r>
+      <w:r>
+        <w:t>, offer of compromise, or payment plan</w:t>
+      </w:r>
+      <w:r>
+        <w:t xml:space="preserve"> </w:t>
+      </w:r>
+      <w:r>
+        <w:t>for a</w:t>
+      </w:r>
+      <w:r>
+        <w:t xml:space="preserve"> VA overpayment</w:t>
+      </w:r>
+      <w:r>
+        <w:t>/debt</w:t>
+      </w:r>
+      <w:r>
+        <w:t xml:space="preserve">. </w:t>
+      </w:r>
+      <w:r>
+        <w:t>This page</w:t>
+      </w:r>
+      <w:r>
+        <w:t xml:space="preserve"> </w:t>
+      </w:r>
+      <w:r>
+        <w:t xml:space="preserve">will walk you through your next steps </w:t>
+      </w:r>
+      <w:r>
+        <w:t xml:space="preserve">depending on </w:t>
+      </w:r>
+      <w:r>
+        <w:t>whether you have an attorney or not.</w:t>
+      </w:r>
+      <w:r>
+        <w:t xml:space="preserve"> </w:t>
       </w:r>
     </w:p>
     <w:p/>
     <w:p>
-      <w:pPr>
+      <w:r>
+        <w:t>PLEASE NOTE: Once you close your form’s webpage, you will not be able to access your completed form again. Make sure you download and print your form before closing out your form page.</w:t>
+      </w:r>
+    </w:p>
+    <w:p>
+      <w:pPr>
+        <w:tabs>
+          <w:tab w:val="left" w:pos="6260"/>
+        </w:tabs>
+      </w:pPr>
+    </w:p>
+    <w:p>
+      <w:pPr>
+        <w:tabs>
+          <w:tab w:val="left" w:pos="6260"/>
+        </w:tabs>
         <w:sectPr>
           <w:pgSz w:w="12240" w:h="15840"/>
           <w:pgMar w:top="720" w:right="720" w:bottom="720" w:left="720" w:header="0" w:footer="0" w:gutter="0"/>
@@ -75,15 +171,69 @@
           <w:docGrid w:linePitch="326"/>
         </w:sectPr>
       </w:pPr>
+      <w:bookmarkStart w:id="0" w:name="_yntzxzfdh9ya"/>
+      <w:bookmarkEnd w:id="0"/>
+      <w:r>
+        <w:tab/>
+      </w:r>
     </w:p>
     <w:p>
       <w:pPr>
         <w:pStyle w:val="Heading2"/>
-      </w:pPr>
-      <w:bookmarkStart w:id="1" w:name="_yntzxzfdh9ya"/>
-      <w:bookmarkEnd w:id="1"/>
-      <w:r>
+        <w:pBdr>
+          <w:bottom w:val="single" w:sz="12" w:space="5" w:color="17406D" w:themeColor="text2"/>
+        </w:pBdr>
+        <w:spacing w:before="0"/>
+        <w:jc w:val="center"/>
+        <w:rPr>
+          <w:color w:val="17406D" w:themeColor="text2"/>
+        </w:rPr>
+      </w:pPr>
+      <w:r>
+        <w:rPr>
+          <w:color w:val="17406D" w:themeColor="text2"/>
+        </w:rPr>
         <w:t>Next steps</w:t>
+      </w:r>
+      <w:r>
+        <w:rPr>
+          <w:color w:val="17406D" w:themeColor="text2"/>
+        </w:rPr>
+        <w:t xml:space="preserve"> if you do not have an attorney</w:t>
+      </w:r>
+    </w:p>
+    <w:p>
+      <w:pPr>
+        <w:pStyle w:val="NumberedList"/>
+        <w:ind w:left="360"/>
+      </w:pPr>
+    </w:p>
+    <w:p>
+      <w:pPr>
+        <w:pStyle w:val="NumberedList"/>
+        <w:numPr>
+          <w:ilvl w:val="0"/>
+          <w:numId w:val="1"/>
+        </w:numPr>
+      </w:pPr>
+      <w:r>
+        <w:t xml:space="preserve">Look over the form closely. Make sure everything is correct. </w:t>
+      </w:r>
+    </w:p>
+    <w:p>
+      <w:pPr>
+        <w:pStyle w:val="NumberedList"/>
+        <w:numPr>
+          <w:ilvl w:val="1"/>
+          <w:numId w:val="1"/>
+        </w:numPr>
+        <w:ind w:left="900" w:hanging="270"/>
+      </w:pPr>
+      <w:r>
+        <w:t>If it is not correct, go back to the interview and click the green “Edit Answers” button.</w:t>
+      </w:r>
+      <w:r>
+        <w:br/>
       </w:r>
     </w:p>
     <w:p>
@@ -93,7 +243,366 @@
           <w:ilvl w:val="0"/>
           <w:numId w:val="1"/>
         </w:numPr>
-        <w:suppressAutoHyphens/>
+        <w:contextualSpacing w:val="0"/>
+      </w:pPr>
+      <w:r>
+        <w:t>Download and Print a copy for your records.</w:t>
+      </w:r>
+      <w:r>
+        <w:br/>
+      </w:r>
+    </w:p>
+    <w:p>
+      <w:pPr>
+        <w:pStyle w:val="ListParagraph"/>
+        <w:numPr>
+          <w:ilvl w:val="0"/>
+          <w:numId w:val="1"/>
+        </w:numPr>
+        <w:contextualSpacing w:val="0"/>
+      </w:pPr>
+      <w:r>
+        <w:t xml:space="preserve">If you are submitting this form for a </w:t>
+      </w:r>
+      <w:r>
+        <w:rPr>
+          <w:b/>
+          <w:bCs/>
+        </w:rPr>
+        <w:t xml:space="preserve">waiver of your </w:t>
+      </w:r>
+      <w:r>
+        <w:rPr>
+          <w:b/>
+          <w:bCs/>
+        </w:rPr>
+        <w:t xml:space="preserve">VA </w:t>
+      </w:r>
+      <w:r>
+        <w:rPr>
+          <w:b/>
+          <w:bCs/>
+        </w:rPr>
+        <w:t>overpayment or debt</w:t>
+      </w:r>
+      <w:r>
+        <w:t>, w</w:t>
+      </w:r>
+      <w:r>
+        <w:t xml:space="preserve">rite a </w:t>
+      </w:r>
+      <w:r>
+        <w:t xml:space="preserve">separate </w:t>
+      </w:r>
+      <w:r>
+        <w:t xml:space="preserve">personal statement </w:t>
+      </w:r>
+      <w:r>
+        <w:t xml:space="preserve">covering the six (6) factors of </w:t>
+      </w:r>
+      <w:r>
+        <w:t xml:space="preserve">why </w:t>
+      </w:r>
+      <w:r>
+        <w:t xml:space="preserve">the VA should </w:t>
+      </w:r>
+      <w:r>
+        <w:t>grant</w:t>
+      </w:r>
+      <w:r>
+        <w:t xml:space="preserve"> </w:t>
+      </w:r>
+      <w:r>
+        <w:t>the</w:t>
+      </w:r>
+      <w:r>
+        <w:t xml:space="preserve"> waiver</w:t>
+      </w:r>
+      <w:r>
+        <w:t xml:space="preserve"> </w:t>
+      </w:r>
+      <w:r>
+        <w:t>you are</w:t>
+      </w:r>
+      <w:r>
+        <w:t xml:space="preserve"> seeking</w:t>
+      </w:r>
+      <w:r>
+        <w:t xml:space="preserve">. </w:t>
+      </w:r>
+    </w:p>
+    <w:p>
+      <w:pPr>
+        <w:pStyle w:val="ListParagraph"/>
+        <w:numPr>
+          <w:ilvl w:val="1"/>
+          <w:numId w:val="1"/>
+        </w:numPr>
+        <w:ind w:left="900" w:hanging="270"/>
+        <w:contextualSpacing w:val="0"/>
+      </w:pPr>
+      <w:r>
+        <w:t xml:space="preserve">For information on </w:t>
+      </w:r>
+      <w:r>
+        <w:t>what the six (6) factors are</w:t>
+      </w:r>
+      <w:r>
+        <w:t xml:space="preserve">, you can visit </w:t>
+      </w:r>
+      <w:r>
+        <w:t>Stateside</w:t>
+      </w:r>
+      <w:r>
+        <w:t>Legal</w:t>
+      </w:r>
+      <w:r>
+        <w:t xml:space="preserve">’s </w:t>
+      </w:r>
+      <w:hyperlink r:id="rId8" w:anchor="Howtorequest" w:history="1">
+        <w:r>
+          <w:rPr>
+            <w:rStyle w:val="Hyperlink"/>
+            <w:color w:val="0F6FC6" w:themeColor="accent1"/>
+          </w:rPr>
+          <w:t>FAQs about VA Overpay</w:t>
+        </w:r>
+        <w:r>
+          <w:rPr>
+            <w:rStyle w:val="Hyperlink"/>
+            <w:color w:val="0F6FC6" w:themeColor="accent1"/>
+          </w:rPr>
+          <w:t>m</w:t>
+        </w:r>
+        <w:r>
+          <w:rPr>
+            <w:rStyle w:val="Hyperlink"/>
+            <w:color w:val="0F6FC6" w:themeColor="accent1"/>
+          </w:rPr>
+          <w:t>ents</w:t>
+        </w:r>
+      </w:hyperlink>
+      <w:r>
+        <w:t xml:space="preserve"> page.</w:t>
+      </w:r>
+      <w:r>
+        <w:br/>
+      </w:r>
+    </w:p>
+    <w:p>
+      <w:pPr>
+        <w:pStyle w:val="ListParagraph"/>
+        <w:numPr>
+          <w:ilvl w:val="0"/>
+          <w:numId w:val="1"/>
+        </w:numPr>
+        <w:contextualSpacing w:val="0"/>
+      </w:pPr>
+      <w:r>
+        <w:t xml:space="preserve">Submit </w:t>
+      </w:r>
+      <w:r>
+        <w:t xml:space="preserve">your form and your personal statement to </w:t>
+      </w:r>
+      <w:r>
+        <w:t>the VA Debt Management Center.</w:t>
+      </w:r>
+      <w:r>
+        <w:br/>
+      </w:r>
+    </w:p>
+    <w:p>
+      <w:pPr>
+        <w:pStyle w:val="ListParagraph"/>
+        <w:numPr>
+          <w:ilvl w:val="0"/>
+          <w:numId w:val="1"/>
+        </w:numPr>
+      </w:pPr>
+      <w:r>
+        <w:t xml:space="preserve">You can </w:t>
+      </w:r>
+      <w:r>
+        <w:t>submit your request/dispute</w:t>
+      </w:r>
+      <w:r>
+        <w:t xml:space="preserve"> to the VA Debt Management Center in two ways:</w:t>
+      </w:r>
+      <w:r>
+        <w:br/>
+      </w:r>
+    </w:p>
+    <w:p>
+      <w:pPr>
+        <w:pStyle w:val="ListParagraph"/>
+        <w:numPr>
+          <w:ilvl w:val="1"/>
+          <w:numId w:val="1"/>
+        </w:numPr>
+        <w:tabs>
+          <w:tab w:val="left" w:pos="1080"/>
+        </w:tabs>
+        <w:ind w:left="900"/>
+      </w:pPr>
+      <w:r>
+        <w:t>By fax at (</w:t>
+      </w:r>
+      <w:r>
+        <w:t>612</w:t>
+      </w:r>
+      <w:r>
+        <w:t>)</w:t>
+      </w:r>
+      <w:r>
+        <w:t xml:space="preserve"> 970-5688</w:t>
+      </w:r>
+    </w:p>
+    <w:p>
+      <w:pPr>
+        <w:pStyle w:val="ListParagraph"/>
+        <w:tabs>
+          <w:tab w:val="left" w:pos="1080"/>
+        </w:tabs>
+        <w:ind w:left="900"/>
+      </w:pPr>
+      <w:r>
+        <w:br/>
+      </w:r>
+      <w:r>
+        <w:t xml:space="preserve"> or</w:t>
+      </w:r>
+      <w:r>
+        <w:br/>
+      </w:r>
+    </w:p>
+    <w:p>
+      <w:pPr>
+        <w:pStyle w:val="ListParagraph"/>
+        <w:numPr>
+          <w:ilvl w:val="1"/>
+          <w:numId w:val="1"/>
+        </w:numPr>
+        <w:ind w:left="900"/>
+      </w:pPr>
+      <w:r>
+        <w:t>By mail at:.</w:t>
+      </w:r>
+    </w:p>
+    <w:p>
+      <w:pPr>
+        <w:pStyle w:val="ListParagraph"/>
+        <w:ind w:left="1080"/>
+      </w:pPr>
+      <w:r>
+        <w:t>U.S. Department of Veterans Affairs.</w:t>
+      </w:r>
+    </w:p>
+    <w:p>
+      <w:pPr>
+        <w:pStyle w:val="ListParagraph"/>
+        <w:ind w:left="1080"/>
+      </w:pPr>
+      <w:r>
+        <w:t>Debt Management Center.</w:t>
+      </w:r>
+    </w:p>
+    <w:p>
+      <w:pPr>
+        <w:pStyle w:val="ListParagraph"/>
+        <w:ind w:left="1080"/>
+      </w:pPr>
+      <w:r>
+        <w:t>PO Box 11930.</w:t>
+      </w:r>
+    </w:p>
+    <w:p>
+      <w:pPr>
+        <w:pStyle w:val="ListParagraph"/>
+        <w:ind w:left="1080"/>
+      </w:pPr>
+      <w:r>
+        <w:t>St. Paul, MN 55111</w:t>
+      </w:r>
+    </w:p>
+    <w:p>
+      <w:pPr>
+        <w:pStyle w:val="ListParagraph"/>
+        <w:ind w:left="360"/>
+      </w:pPr>
+    </w:p>
+    <w:p>
+      <w:pPr>
+        <w:pStyle w:val="Heading2"/>
+        <w:keepNext/>
+        <w:pBdr>
+          <w:bottom w:val="single" w:sz="12" w:space="3" w:color="0B5294" w:themeColor="accent1" w:themeShade="BF"/>
+        </w:pBdr>
+        <w:rPr>
+          <w:color w:val="17406D" w:themeColor="text2"/>
+        </w:rPr>
+      </w:pPr>
+      <w:bookmarkStart w:id="1" w:name="_7jbtnvplu76"/>
+      <w:bookmarkStart w:id="2" w:name="_jpvqkqfibwqh"/>
+      <w:bookmarkStart w:id="3" w:name="_wjzvjugefec1"/>
+      <w:bookmarkEnd w:id="1"/>
+      <w:bookmarkEnd w:id="2"/>
+      <w:bookmarkEnd w:id="3"/>
+      <w:r>
+        <w:rPr>
+          <w:color w:val="17406D" w:themeColor="text2"/>
+        </w:rPr>
+        <w:t xml:space="preserve">Learn </w:t>
+      </w:r>
+      <w:r>
+        <w:rPr>
+          <w:color w:val="17406D" w:themeColor="text2"/>
+        </w:rPr>
+        <w:t>M</w:t>
+      </w:r>
+      <w:r>
+        <w:rPr>
+          <w:color w:val="17406D" w:themeColor="text2"/>
+        </w:rPr>
+        <w:t>ore</w:t>
+      </w:r>
+    </w:p>
+    <w:p>
+      <w:pPr>
+        <w:keepNext/>
+        <w:rPr>
+          <w:b/>
+        </w:rPr>
+      </w:pPr>
+      <w:r>
+        <w:t>To learn more about requesting a waiver for your VA overpayment, v</w:t>
+      </w:r>
+      <w:r>
+        <w:t>isit</w:t>
+      </w:r>
+      <w:r>
+        <w:t>:</w:t>
+      </w:r>
+      <w:r>
+        <w:br/>
+      </w:r>
+      <w:r>
+        <w:br/>
+      </w:r>
+      <w:hyperlink r:id="rId9" w:history="1">
+        <w:r>
+          <w:rPr>
+            <w:rStyle w:val="Hyperlink"/>
+            <w:b/>
+            <w:bCs/>
+            <w:color w:val="0F6FC6" w:themeColor="accent1"/>
+          </w:rPr>
+          <w:t>https://www.statesidelegal.org/frequently-asked-questions-about-va-disability-overpayments</w:t>
+        </w:r>
+      </w:hyperlink>
+    </w:p>
+    <w:p/>
+    <w:p>
+      <w:pPr>
         <w:snapToGrid w:val="0"/>
         <w:rPr>
           <w14:textOutline w14:w="9525" w14:cap="rnd" w14:cmpd="sng" w14:algn="ctr">
@@ -103,158 +612,33 @@
           </w14:textOutline>
         </w:rPr>
       </w:pPr>
-      <w:r>
+    </w:p>
+    <w:p>
+      <w:pPr>
+        <w:pStyle w:val="Heading2"/>
+        <w:pBdr>
+          <w:bottom w:val="single" w:sz="12" w:space="3" w:color="17406D" w:themeColor="text2"/>
+        </w:pBdr>
+        <w:spacing w:before="0"/>
+        <w:jc w:val="center"/>
         <w:rPr>
-          <w14:textOutline w14:w="9525" w14:cap="rnd" w14:cmpd="sng" w14:algn="ctr">
-            <w14:noFill/>
-            <w14:prstDash w14:val="solid"/>
-            <w14:bevel/>
-          </w14:textOutline>
+          <w:color w:val="17406D" w:themeColor="text2"/>
         </w:rPr>
-        <w:t xml:space="preserve">Deliver a copy to </w:t>
-      </w:r>
+      </w:pPr>
+      <w:bookmarkStart w:id="4" w:name="_4szgtqe6ov1h"/>
+      <w:bookmarkEnd w:id="4"/>
       <w:r>
         <w:rPr>
-          <w14:textOutline w14:w="9525" w14:cap="rnd" w14:cmpd="sng" w14:algn="ctr">
-            <w14:noFill/>
-            <w14:prstDash w14:val="solid"/>
-            <w14:bevel/>
-          </w14:textOutline>
+          <w:color w:val="17406D" w:themeColor="text2"/>
         </w:rPr>
-        <w:t xml:space="preserve">{{ </w:t>
-      </w:r>
-      <w:r>
-        <w:rPr>
-          <w14:textOutline w14:w="9525" w14:cap="rnd" w14:cmpd="sng" w14:algn="ctr">
-            <w14:noFill/>
-            <w14:prstDash w14:val="solid"/>
-            <w14:bevel/>
-          </w14:textOutline>
-        </w:rPr>
-        <w:t xml:space="preserve">showifdef('other_parties[0]') </w:t>
-      </w:r>
-      <w:r>
-        <w:rPr>
-          <w14:textOutline w14:w="9525" w14:cap="rnd" w14:cmpd="sng" w14:algn="ctr">
-            <w14:noFill/>
-            <w14:prstDash w14:val="solid"/>
-            <w14:bevel/>
-          </w14:textOutline>
-        </w:rPr>
-        <w:t>}}</w:t>
-      </w:r>
-      <w:r>
-        <w:rPr>
-          <w14:textOutline w14:w="9525" w14:cap="rnd" w14:cmpd="sng" w14:algn="ctr">
-            <w14:noFill/>
-            <w14:prstDash w14:val="solid"/>
-            <w14:bevel/>
-          </w14:textOutline>
-        </w:rPr>
-        <w:t xml:space="preserve"> or their attorney.</w:t>
-      </w:r>
-    </w:p>
-    <w:p>
-      <w:pPr>
-        <w:pStyle w:val="ListParagraph"/>
-        <w:numPr>
-          <w:ilvl w:val="0"/>
-          <w:numId w:val="1"/>
-        </w:numPr>
-        <w:suppressAutoHyphens/>
-        <w:snapToGrid w:val="0"/>
-        <w:rPr>
-          <w:b/>
-          <w:bCs/>
-          <w14:textOutline w14:w="9525" w14:cap="rnd" w14:cmpd="sng" w14:algn="ctr">
-            <w14:noFill/>
-            <w14:prstDash w14:val="solid"/>
-            <w14:bevel/>
-          </w14:textOutline>
-        </w:rPr>
-      </w:pPr>
-      <w:r>
-        <w:rPr>
-          <w:b/>
-          <w:bCs/>
-          <w14:textOutline w14:w="9525" w14:cap="rnd" w14:cmpd="sng" w14:algn="ctr">
-            <w14:noFill/>
-            <w14:prstDash w14:val="solid"/>
-            <w14:bevel/>
-          </w14:textOutline>
-        </w:rPr>
-        <w:t>Keep a copy for yourself.</w:t>
-      </w:r>
-    </w:p>
-    <w:p>
-      <w:pPr>
-        <w:pStyle w:val="ListParagraph"/>
-        <w:numPr>
-          <w:ilvl w:val="0"/>
-          <w:numId w:val="1"/>
-        </w:numPr>
-        <w:snapToGrid w:val="0"/>
-        <w:rPr>
-          <w14:textOutline w14:w="9525" w14:cap="rnd" w14:cmpd="sng" w14:algn="ctr">
-            <w14:noFill/>
-            <w14:prstDash w14:val="solid"/>
-            <w14:bevel/>
-          </w14:textOutline>
-        </w:rPr>
-      </w:pPr>
-      <w:r>
-        <w:rPr>
-          <w14:textOutline w14:w="9525" w14:cap="rnd" w14:cmpd="sng" w14:algn="ctr">
-            <w14:noFill/>
-            <w14:prstDash w14:val="solid"/>
-            <w14:bevel/>
-          </w14:textOutline>
-        </w:rPr>
-        <w:t xml:space="preserve">Wait for a response from </w:t>
-      </w:r>
-      <w:r>
-        <w:rPr>
-          <w14:textOutline w14:w="9525" w14:cap="rnd" w14:cmpd="sng" w14:algn="ctr">
-            <w14:noFill/>
-            <w14:prstDash w14:val="solid"/>
-            <w14:bevel/>
-          </w14:textOutline>
-        </w:rPr>
-        <w:t xml:space="preserve">{{ </w:t>
-      </w:r>
-      <w:r>
-        <w:rPr>
-          <w14:textOutline w14:w="9525" w14:cap="rnd" w14:cmpd="sng" w14:algn="ctr">
-            <w14:noFill/>
-            <w14:prstDash w14:val="solid"/>
-            <w14:bevel/>
-          </w14:textOutline>
-        </w:rPr>
-        <w:t xml:space="preserve">showifdef('other_parties[0]') </w:t>
-      </w:r>
-      <w:r>
-        <w:rPr>
-          <w14:textOutline w14:w="9525" w14:cap="rnd" w14:cmpd="sng" w14:algn="ctr">
-            <w14:noFill/>
-            <w14:prstDash w14:val="solid"/>
-            <w14:bevel/>
-          </w14:textOutline>
-        </w:rPr>
-        <w:t>}}</w:t>
-      </w:r>
-      <w:r>
-        <w:t>.</w:t>
-      </w:r>
-    </w:p>
-    <w:p>
-      <w:pPr>
-        <w:pStyle w:val="Heading2"/>
-      </w:pPr>
-      <w:bookmarkStart w:id="2" w:name="_4szgtqe6ov1h"/>
-      <w:bookmarkEnd w:id="2"/>
-      <w:r>
-        <w:t xml:space="preserve">What happens next?</w:t>
-      </w:r>
+        <w:t>Next steps if you have an attorney</w:t>
+      </w:r>
+    </w:p>
+    <w:p>
+      <w:pPr>
+        <w:pStyle w:val="NumberedList"/>
+        <w:ind w:left="360"/>
+      </w:pPr>
     </w:p>
     <w:p>
       <w:pPr>
@@ -265,7 +649,23 @@
         </w:numPr>
       </w:pPr>
       <w:r>
-        <w:t xml:space="preserve">Look over the forms below, one more time. Make sure everything is correct. </w:t>
+        <w:t xml:space="preserve">Look over the form closely. Make sure everything is correct. </w:t>
+      </w:r>
+    </w:p>
+    <w:p>
+      <w:pPr>
+        <w:pStyle w:val="NumberedList"/>
+        <w:numPr>
+          <w:ilvl w:val="0"/>
+          <w:numId w:val="10"/>
+        </w:numPr>
+        <w:ind w:left="900" w:hanging="270"/>
+      </w:pPr>
+      <w:r>
+        <w:t>If it is not correct, go back to the interview and click the green “Edit Answers” button.</w:t>
+      </w:r>
+      <w:r>
+        <w:br/>
       </w:r>
     </w:p>
     <w:p>
@@ -275,9 +675,13 @@
           <w:ilvl w:val="0"/>
           <w:numId w:val="3"/>
         </w:numPr>
-      </w:pPr>
-      <w:r>
-        <w:t xml:space="preserve">2. Include your completed and signed form with your Personal Statement for Waiver or Dispute regarding your VA overpayment.</w:t>
+        <w:contextualSpacing w:val="0"/>
+      </w:pPr>
+      <w:r>
+        <w:t>Download and Print a copy for your records.</w:t>
+      </w:r>
+      <w:r>
+        <w:br/>
       </w:r>
     </w:p>
     <w:p>
@@ -287,239 +691,75 @@
           <w:ilvl w:val="0"/>
           <w:numId w:val="3"/>
         </w:numPr>
-      </w:pPr>
-      <w:r>
-        <w:t xml:space="preserve">3. Submit both to the VA Debt Management Center.</w:t>
-      </w:r>
-    </w:p>
-    <w:p>
-      <w:pPr>
-        <w:pStyle w:val="ListParagraph"/>
-        <w:numPr>
-          <w:ilvl w:val="0"/>
-          <w:numId w:val="3"/>
-        </w:numPr>
-      </w:pPr>
-      <w:r>
-        <w:t xml:space="preserve">4. You can write to the VA Debt Management Center in two ways:.</w:t>
-      </w:r>
-    </w:p>
-    <w:p>
-      <w:pPr>
-        <w:pStyle w:val="ListParagraph"/>
-        <w:numPr>
-          <w:ilvl w:val="0"/>
-          <w:numId w:val="3"/>
-        </w:numPr>
-      </w:pPr>
-      <w:r>
-        <w:t xml:space="preserve">Online through Ask VA, or.</w:t>
-      </w:r>
-    </w:p>
-    <w:p>
-      <w:pPr>
-        <w:pStyle w:val="ListParagraph"/>
-        <w:numPr>
-          <w:ilvl w:val="0"/>
-          <w:numId w:val="3"/>
-        </w:numPr>
-      </w:pPr>
-      <w:r>
-        <w:t xml:space="preserve">By mail at:.</w:t>
-      </w:r>
-    </w:p>
-    <w:p>
-      <w:pPr>
-        <w:pStyle w:val="ListParagraph"/>
-        <w:numPr>
-          <w:ilvl w:val="0"/>
-          <w:numId w:val="3"/>
-        </w:numPr>
-      </w:pPr>
-      <w:r>
-        <w:t xml:space="preserve">U.S. Department of Veterans Affairs.</w:t>
-      </w:r>
-    </w:p>
-    <w:p>
-      <w:pPr>
-        <w:pStyle w:val="ListParagraph"/>
-        <w:numPr>
-          <w:ilvl w:val="0"/>
-          <w:numId w:val="3"/>
-        </w:numPr>
-      </w:pPr>
-      <w:r>
-        <w:t xml:space="preserve">Debt Management Center.</w:t>
-      </w:r>
-    </w:p>
-    <w:p>
-      <w:pPr>
-        <w:pStyle w:val="ListParagraph"/>
-        <w:numPr>
-          <w:ilvl w:val="0"/>
-          <w:numId w:val="3"/>
-        </w:numPr>
-      </w:pPr>
-      <w:r>
-        <w:t xml:space="preserve">PO Box 11930.</w:t>
-      </w:r>
-    </w:p>
-    <w:p>
-      <w:pPr>
-        <w:pStyle w:val="ListParagraph"/>
-        <w:numPr>
-          <w:ilvl w:val="0"/>
-          <w:numId w:val="3"/>
-        </w:numPr>
-      </w:pPr>
-      <w:r>
-        <w:t xml:space="preserve">St. Paul, MN 55111.</w:t>
-      </w:r>
-    </w:p>
-    <w:p>
-      <w:pPr>
-        <w:pStyle w:val="Heading2"/>
-      </w:pPr>
-      <w:bookmarkStart w:id="3" w:name="_7jbtnvplu76"/>
-      <w:bookmarkEnd w:id="3"/>
-      <w:r>
-        <w:t xml:space="preserve">What can </w:t>
-      </w:r>
-      <w:r>
-        <w:t xml:space="preserve">{{ </w:t>
-      </w:r>
-      <w:r>
-        <w:rPr>
-          <w14:textOutline w14:w="9525" w14:cap="rnd" w14:cmpd="sng" w14:algn="ctr">
-            <w14:noFill/>
-            <w14:prstDash w14:val="solid"/>
-            <w14:bevel/>
-          </w14:textOutline>
-        </w:rPr>
-        <w:t xml:space="preserve">showifdef('other_parties[0]') </w:t>
-      </w:r>
-      <w:r>
-        <w:rPr>
-          <w14:textOutline w14:w="9525" w14:cap="rnd" w14:cmpd="sng" w14:algn="ctr">
-            <w14:noFill/>
-            <w14:prstDash w14:val="solid"/>
-            <w14:bevel/>
-          </w14:textOutline>
-        </w:rPr>
-        <w:t>}}</w:t>
-      </w:r>
-      <w:r>
-        <w:rPr>
-          <w14:textOutline w14:w="9525" w14:cap="rnd" w14:cmpd="sng" w14:algn="ctr">
-            <w14:noFill/>
-            <w14:prstDash w14:val="solid"/>
-            <w14:bevel/>
-          </w14:textOutline>
-        </w:rPr>
-        <w:t xml:space="preserve"> </w:t>
-      </w:r>
-      <w:r>
-        <w:t xml:space="preserve">do?</w:t>
-      </w:r>
-    </w:p>
-    <w:p>
-      <w:pPr>
-        <w:pStyle w:val="Heading2"/>
-      </w:pPr>
-      <w:r>
-        <w:t xml:space="preserve">What happens after </w:t>
-      </w:r>
-      <w:r>
-        <w:t xml:space="preserve">{{ </w:t>
-      </w:r>
-      <w:r>
-        <w:rPr>
-          <w14:textOutline w14:w="9525" w14:cap="rnd" w14:cmpd="sng" w14:algn="ctr">
-            <w14:noFill/>
-            <w14:prstDash w14:val="solid"/>
-            <w14:bevel/>
-          </w14:textOutline>
-        </w:rPr>
-        <w:t xml:space="preserve">showifdef('other_parties[0]') </w:t>
-      </w:r>
-      <w:r>
-        <w:rPr>
-          <w14:textOutline w14:w="9525" w14:cap="rnd" w14:cmpd="sng" w14:algn="ctr">
-            <w14:noFill/>
-            <w14:prstDash w14:val="solid"/>
-            <w14:bevel/>
-          </w14:textOutline>
-        </w:rPr>
-        <w:t>}}</w:t>
-      </w:r>
-      <w:r>
-        <w:t xml:space="preserve"> </w:t>
-      </w:r>
-      <w:proofErr w:type="gramStart"/>
-      <w:r>
-        <w:t>makes a decision</w:t>
-      </w:r>
-      <w:proofErr w:type="gramEnd"/>
-      <w:r>
-        <w:t>?</w:t>
-      </w:r>
-    </w:p>
-    <w:p>
-      <w:r>
-        <w:t xml:space="preserve">If the judge decides to grant your appeal:</w:t>
-      </w:r>
-    </w:p>
-    <w:p>
-      <w:pPr>
         <w:rPr>
           <w:b/>
         </w:rPr>
       </w:pPr>
-    </w:p>
-    <w:p>
-      <w:r>
+      <w:r>
+        <w:t xml:space="preserve">Email the form to your attorney and notify them that </w:t>
+      </w:r>
+      <w:r>
+        <w:t>that you have completed this form</w:t>
+      </w:r>
+      <w:r>
+        <w:t>.</w:t>
+      </w:r>
+      <w:r>
+        <w:br/>
+      </w:r>
+    </w:p>
+    <w:p>
+      <w:pPr>
         <w:rPr>
           <w:b/>
         </w:rPr>
-        <w:t xml:space="preserve">Read </w:t>
-      </w:r>
-      <w:r>
-        <w:t>the response as soon as you get it. If you have questions, [ Your local legal aid] may be able to help you more.</w:t>
-      </w:r>
-    </w:p>
-    <w:p>
-      <w:pPr>
-        <w:pStyle w:val="Heading2"/>
-        <w:keepNext/>
-      </w:pPr>
-      <w:bookmarkStart w:id="4" w:name="_jpvqkqfibwqh"/>
-      <w:bookmarkStart w:id="5" w:name="_wjzvjugefec1"/>
-      <w:bookmarkEnd w:id="4"/>
-      <w:bookmarkEnd w:id="5"/>
-      <w:r>
-        <w:t xml:space="preserve">Learn more</w:t>
-      </w:r>
-    </w:p>
-    <w:p>
-      <w:pPr>
-        <w:keepNext/>
+      </w:pPr>
+    </w:p>
+    <w:p>
+      <w:pPr>
         <w:rPr>
           <w:b/>
         </w:rPr>
       </w:pPr>
-      <w:r>
-        <w:t xml:space="preserve">Visit </w:t>
-      </w:r>
-      <w:r>
+    </w:p>
+    <w:p>
+      <w:pPr>
         <w:rPr>
           <w:b/>
         </w:rPr>
-        <w:t xml:space="preserve">https://www.va.gov/resources/submitting-a-financial-status-report-va-form-5655/</w:t>
-      </w:r>
+      </w:pPr>
+    </w:p>
+    <w:p>
+      <w:pPr>
+        <w:rPr>
+          <w:b/>
+        </w:rPr>
+      </w:pPr>
+    </w:p>
+    <w:p>
+      <w:pPr>
+        <w:rPr>
+          <w:b/>
+        </w:rPr>
+      </w:pPr>
+    </w:p>
+    <w:p>
+      <w:pPr>
+        <w:rPr>
+          <w:b/>
+        </w:rPr>
+      </w:pPr>
+    </w:p>
+    <w:p>
+      <w:pPr>
+        <w:rPr>
+          <w:b/>
+        </w:rPr>
+      </w:pPr>
     </w:p>
     <w:sectPr>
       <w:type w:val="continuous"/>
-      <w:pgSz w:w="12240" w:h="15840"/>
+      <w:pgSz w:w="12240" w:h="15840" w:code="1"/>
       <w:pgMar w:top="720" w:right="720" w:bottom="720" w:left="720" w:header="0" w:footer="0" w:gutter="0"/>
       <w:cols w:num="2" w:space="720"/>
       <w:formProt w:val="0"/>
@@ -530,7 +770,7 @@
 </file>
 
 <file path=word/endnotes.xml><?xml version="1.0" encoding="utf-8"?>
-<w:endnotes xmlns:wpc="http://schemas.microsoft.com/office/word/2010/wordprocessingCanvas" xmlns:cx="http://schemas.microsoft.com/office/drawing/2014/chartex" xmlns:cx1="http://schemas.microsoft.com/office/drawing/2015/9/8/chartex" xmlns:cx2="http://schemas.microsoft.com/office/drawing/2015/10/21/chartex" xmlns:cx3="http://schemas.microsoft.com/office/drawing/2016/5/9/chartex" xmlns:cx4="http://schemas.microsoft.com/office/drawing/2016/5/10/chartex" xmlns:cx5="http://schemas.microsoft.com/office/drawing/2016/5/11/chartex" xmlns:cx6="http://schemas.microsoft.com/office/drawing/2016/5/12/chartex" xmlns:cx7="http://schemas.microsoft.com/office/drawing/2016/5/13/chartex" xmlns:cx8="http://schemas.microsoft.com/office/drawing/2016/5/14/chartex" xmlns:mc="http://schemas.openxmlformats.org/markup-compatibility/2006" xmlns:aink="http://schemas.microsoft.com/office/drawing/2016/ink" xmlns:am3d="http://schemas.microsoft.com/office/drawing/2017/model3d" xmlns:o="urn:schemas-microsoft-com:office:office" xmlns:r="http://schemas.openxmlformats.org/officeDocument/2006/relationships" xmlns:m="http://schemas.openxmlformats.org/officeDocument/2006/math" xmlns:v="urn:schemas-microsoft-com:vml" xmlns:wp14="http://schemas.microsoft.com/office/word/2010/wordprocessingDrawing" xmlns:wp="http://schemas.openxmlformats.org/drawingml/2006/wordprocessingDrawing" xmlns:w10="urn:schemas-microsoft-com:office:word" xmlns:w="http://schemas.openxmlformats.org/wordprocessingml/2006/main" xmlns:w14="http://schemas.microsoft.com/office/word/2010/wordml" xmlns:w15="http://schemas.microsoft.com/office/word/2012/wordml" xmlns:w16cid="http://schemas.microsoft.com/office/word/2016/wordml/cid" xmlns:w16se="http://schemas.microsoft.com/office/word/2015/wordml/symex" xmlns:wpg="http://schemas.microsoft.com/office/word/2010/wordprocessingGroup" xmlns:wpi="http://schemas.microsoft.com/office/word/2010/wordprocessingInk" xmlns:wne="http://schemas.microsoft.com/office/word/2006/wordml" xmlns:wps="http://schemas.microsoft.com/office/word/2010/wordprocessingShape" mc:Ignorable="w14 w15 w16se w16cid wp14">
+<w:endnotes xmlns:wpc="http://schemas.microsoft.com/office/word/2010/wordprocessingCanvas" xmlns:cx="http://schemas.microsoft.com/office/drawing/2014/chartex" xmlns:cx1="http://schemas.microsoft.com/office/drawing/2015/9/8/chartex" xmlns:cx2="http://schemas.microsoft.com/office/drawing/2015/10/21/chartex" xmlns:cx3="http://schemas.microsoft.com/office/drawing/2016/5/9/chartex" xmlns:cx4="http://schemas.microsoft.com/office/drawing/2016/5/10/chartex" xmlns:cx5="http://schemas.microsoft.com/office/drawing/2016/5/11/chartex" xmlns:cx6="http://schemas.microsoft.com/office/drawing/2016/5/12/chartex" xmlns:cx7="http://schemas.microsoft.com/office/drawing/2016/5/13/chartex" xmlns:cx8="http://schemas.microsoft.com/office/drawing/2016/5/14/chartex" xmlns:mc="http://schemas.openxmlformats.org/markup-compatibility/2006" xmlns:aink="http://schemas.microsoft.com/office/drawing/2016/ink" xmlns:am3d="http://schemas.microsoft.com/office/drawing/2017/model3d" xmlns:o="urn:schemas-microsoft-com:office:office" xmlns:oel="http://schemas.microsoft.com/office/2019/extlst" xmlns:r="http://schemas.openxmlformats.org/officeDocument/2006/relationships" xmlns:m="http://schemas.openxmlformats.org/officeDocument/2006/math" xmlns:v="urn:schemas-microsoft-com:vml" xmlns:wp14="http://schemas.microsoft.com/office/word/2010/wordprocessingDrawing" xmlns:wp="http://schemas.openxmlformats.org/drawingml/2006/wordprocessingDrawing" xmlns:w10="urn:schemas-microsoft-com:office:word" xmlns:w="http://schemas.openxmlformats.org/wordprocessingml/2006/main" xmlns:w14="http://schemas.microsoft.com/office/word/2010/wordml" xmlns:w15="http://schemas.microsoft.com/office/word/2012/wordml" xmlns:w16cex="http://schemas.microsoft.com/office/word/2018/wordml/cex" xmlns:w16cid="http://schemas.microsoft.com/office/word/2016/wordml/cid" xmlns:w16="http://schemas.microsoft.com/office/word/2018/wordml" xmlns:w16du="http://schemas.microsoft.com/office/word/2023/wordml/word16du" xmlns:w16sdtdh="http://schemas.microsoft.com/office/word/2020/wordml/sdtdatahash" xmlns:w16se="http://schemas.microsoft.com/office/word/2015/wordml/symex" xmlns:wpg="http://schemas.microsoft.com/office/word/2010/wordprocessingGroup" xmlns:wpi="http://schemas.microsoft.com/office/word/2010/wordprocessingInk" xmlns:wne="http://schemas.microsoft.com/office/word/2006/wordml" xmlns:wps="http://schemas.microsoft.com/office/word/2010/wordprocessingShape" mc:Ignorable="w14 w15 w16se w16cid w16 w16cex w16sdtdh w16du wp14">
   <w:endnote w:type="separator" w:id="-1">
     <w:p>
       <w:pPr>
@@ -555,7 +795,7 @@
 </file>
 
 <file path=word/footnotes.xml><?xml version="1.0" encoding="utf-8"?>
-<w:footnotes xmlns:wpc="http://schemas.microsoft.com/office/word/2010/wordprocessingCanvas" xmlns:cx="http://schemas.microsoft.com/office/drawing/2014/chartex" xmlns:cx1="http://schemas.microsoft.com/office/drawing/2015/9/8/chartex" xmlns:cx2="http://schemas.microsoft.com/office/drawing/2015/10/21/chartex" xmlns:cx3="http://schemas.microsoft.com/office/drawing/2016/5/9/chartex" xmlns:cx4="http://schemas.microsoft.com/office/drawing/2016/5/10/chartex" xmlns:cx5="http://schemas.microsoft.com/office/drawing/2016/5/11/chartex" xmlns:cx6="http://schemas.microsoft.com/office/drawing/2016/5/12/chartex" xmlns:cx7="http://schemas.microsoft.com/office/drawing/2016/5/13/chartex" xmlns:cx8="http://schemas.microsoft.com/office/drawing/2016/5/14/chartex" xmlns:mc="http://schemas.openxmlformats.org/markup-compatibility/2006" xmlns:aink="http://schemas.microsoft.com/office/drawing/2016/ink" xmlns:am3d="http://schemas.microsoft.com/office/drawing/2017/model3d" xmlns:o="urn:schemas-microsoft-com:office:office" xmlns:r="http://schemas.openxmlformats.org/officeDocument/2006/relationships" xmlns:m="http://schemas.openxmlformats.org/officeDocument/2006/math" xmlns:v="urn:schemas-microsoft-com:vml" xmlns:wp14="http://schemas.microsoft.com/office/word/2010/wordprocessingDrawing" xmlns:wp="http://schemas.openxmlformats.org/drawingml/2006/wordprocessingDrawing" xmlns:w10="urn:schemas-microsoft-com:office:word" xmlns:w="http://schemas.openxmlformats.org/wordprocessingml/2006/main" xmlns:w14="http://schemas.microsoft.com/office/word/2010/wordml" xmlns:w15="http://schemas.microsoft.com/office/word/2012/wordml" xmlns:w16cid="http://schemas.microsoft.com/office/word/2016/wordml/cid" xmlns:w16se="http://schemas.microsoft.com/office/word/2015/wordml/symex" xmlns:wpg="http://schemas.microsoft.com/office/word/2010/wordprocessingGroup" xmlns:wpi="http://schemas.microsoft.com/office/word/2010/wordprocessingInk" xmlns:wne="http://schemas.microsoft.com/office/word/2006/wordml" xmlns:wps="http://schemas.microsoft.com/office/word/2010/wordprocessingShape" mc:Ignorable="w14 w15 w16se w16cid wp14">
+<w:footnotes xmlns:wpc="http://schemas.microsoft.com/office/word/2010/wordprocessingCanvas" xmlns:cx="http://schemas.microsoft.com/office/drawing/2014/chartex" xmlns:cx1="http://schemas.microsoft.com/office/drawing/2015/9/8/chartex" xmlns:cx2="http://schemas.microsoft.com/office/drawing/2015/10/21/chartex" xmlns:cx3="http://schemas.microsoft.com/office/drawing/2016/5/9/chartex" xmlns:cx4="http://schemas.microsoft.com/office/drawing/2016/5/10/chartex" xmlns:cx5="http://schemas.microsoft.com/office/drawing/2016/5/11/chartex" xmlns:cx6="http://schemas.microsoft.com/office/drawing/2016/5/12/chartex" xmlns:cx7="http://schemas.microsoft.com/office/drawing/2016/5/13/chartex" xmlns:cx8="http://schemas.microsoft.com/office/drawing/2016/5/14/chartex" xmlns:mc="http://schemas.openxmlformats.org/markup-compatibility/2006" xmlns:aink="http://schemas.microsoft.com/office/drawing/2016/ink" xmlns:am3d="http://schemas.microsoft.com/office/drawing/2017/model3d" xmlns:o="urn:schemas-microsoft-com:office:office" xmlns:oel="http://schemas.microsoft.com/office/2019/extlst" xmlns:r="http://schemas.openxmlformats.org/officeDocument/2006/relationships" xmlns:m="http://schemas.openxmlformats.org/officeDocument/2006/math" xmlns:v="urn:schemas-microsoft-com:vml" xmlns:wp14="http://schemas.microsoft.com/office/word/2010/wordprocessingDrawing" xmlns:wp="http://schemas.openxmlformats.org/drawingml/2006/wordprocessingDrawing" xmlns:w10="urn:schemas-microsoft-com:office:word" xmlns:w="http://schemas.openxmlformats.org/wordprocessingml/2006/main" xmlns:w14="http://schemas.microsoft.com/office/word/2010/wordml" xmlns:w15="http://schemas.microsoft.com/office/word/2012/wordml" xmlns:w16cex="http://schemas.microsoft.com/office/word/2018/wordml/cex" xmlns:w16cid="http://schemas.microsoft.com/office/word/2016/wordml/cid" xmlns:w16="http://schemas.microsoft.com/office/word/2018/wordml" xmlns:w16du="http://schemas.microsoft.com/office/word/2023/wordml/word16du" xmlns:w16sdtdh="http://schemas.microsoft.com/office/word/2020/wordml/sdtdatahash" xmlns:w16se="http://schemas.microsoft.com/office/word/2015/wordml/symex" xmlns:wpg="http://schemas.microsoft.com/office/word/2010/wordprocessingGroup" xmlns:wpi="http://schemas.microsoft.com/office/word/2010/wordprocessingInk" xmlns:wne="http://schemas.microsoft.com/office/word/2006/wordml" xmlns:wps="http://schemas.microsoft.com/office/word/2010/wordprocessingShape" mc:Ignorable="w14 w15 w16se w16cid w16 w16cex w16sdtdh w16du wp14">
   <w:footnote w:type="separator" w:id="-1">
     <w:p>
       <w:pPr>
@@ -580,7 +820,7 @@
 </file>
 
 <file path=word/numbering.xml><?xml version="1.0" encoding="utf-8"?>
-<w:numbering xmlns:wpc="http://schemas.microsoft.com/office/word/2010/wordprocessingCanvas" xmlns:cx="http://schemas.microsoft.com/office/drawing/2014/chartex" xmlns:cx1="http://schemas.microsoft.com/office/drawing/2015/9/8/chartex" xmlns:cx2="http://schemas.microsoft.com/office/drawing/2015/10/21/chartex" xmlns:cx3="http://schemas.microsoft.com/office/drawing/2016/5/9/chartex" xmlns:cx4="http://schemas.microsoft.com/office/drawing/2016/5/10/chartex" xmlns:cx5="http://schemas.microsoft.com/office/drawing/2016/5/11/chartex" xmlns:cx6="http://schemas.microsoft.com/office/drawing/2016/5/12/chartex" xmlns:cx7="http://schemas.microsoft.com/office/drawing/2016/5/13/chartex" xmlns:cx8="http://schemas.microsoft.com/office/drawing/2016/5/14/chartex" xmlns:mc="http://schemas.openxmlformats.org/markup-compatibility/2006" xmlns:aink="http://schemas.microsoft.com/office/drawing/2016/ink" xmlns:am3d="http://schemas.microsoft.com/office/drawing/2017/model3d" xmlns:o="urn:schemas-microsoft-com:office:office" xmlns:r="http://schemas.openxmlformats.org/officeDocument/2006/relationships" xmlns:m="http://schemas.openxmlformats.org/officeDocument/2006/math" xmlns:v="urn:schemas-microsoft-com:vml" xmlns:wp14="http://schemas.microsoft.com/office/word/2010/wordprocessingDrawing" xmlns:wp="http://schemas.openxmlformats.org/drawingml/2006/wordprocessingDrawing" xmlns:w10="urn:schemas-microsoft-com:office:word" xmlns:w="http://schemas.openxmlformats.org/wordprocessingml/2006/main" xmlns:w14="http://schemas.microsoft.com/office/word/2010/wordml" xmlns:w15="http://schemas.microsoft.com/office/word/2012/wordml" xmlns:w16cid="http://schemas.microsoft.com/office/word/2016/wordml/cid" xmlns:w16se="http://schemas.microsoft.com/office/word/2015/wordml/symex" xmlns:wpg="http://schemas.microsoft.com/office/word/2010/wordprocessingGroup" xmlns:wpi="http://schemas.microsoft.com/office/word/2010/wordprocessingInk" xmlns:wne="http://schemas.microsoft.com/office/word/2006/wordml" xmlns:wps="http://schemas.microsoft.com/office/word/2010/wordprocessingShape" mc:Ignorable="w14 w15 w16se w16cid wp14">
+<w:numbering xmlns:wpc="http://schemas.microsoft.com/office/word/2010/wordprocessingCanvas" xmlns:cx="http://schemas.microsoft.com/office/drawing/2014/chartex" xmlns:cx1="http://schemas.microsoft.com/office/drawing/2015/9/8/chartex" xmlns:cx2="http://schemas.microsoft.com/office/drawing/2015/10/21/chartex" xmlns:cx3="http://schemas.microsoft.com/office/drawing/2016/5/9/chartex" xmlns:cx4="http://schemas.microsoft.com/office/drawing/2016/5/10/chartex" xmlns:cx5="http://schemas.microsoft.com/office/drawing/2016/5/11/chartex" xmlns:cx6="http://schemas.microsoft.com/office/drawing/2016/5/12/chartex" xmlns:cx7="http://schemas.microsoft.com/office/drawing/2016/5/13/chartex" xmlns:cx8="http://schemas.microsoft.com/office/drawing/2016/5/14/chartex" xmlns:mc="http://schemas.openxmlformats.org/markup-compatibility/2006" xmlns:aink="http://schemas.microsoft.com/office/drawing/2016/ink" xmlns:am3d="http://schemas.microsoft.com/office/drawing/2017/model3d" xmlns:o="urn:schemas-microsoft-com:office:office" xmlns:oel="http://schemas.microsoft.com/office/2019/extlst" xmlns:r="http://schemas.openxmlformats.org/officeDocument/2006/relationships" xmlns:m="http://schemas.openxmlformats.org/officeDocument/2006/math" xmlns:v="urn:schemas-microsoft-com:vml" xmlns:wp14="http://schemas.microsoft.com/office/word/2010/wordprocessingDrawing" xmlns:wp="http://schemas.openxmlformats.org/drawingml/2006/wordprocessingDrawing" xmlns:w10="urn:schemas-microsoft-com:office:word" xmlns:w="http://schemas.openxmlformats.org/wordprocessingml/2006/main" xmlns:w14="http://schemas.microsoft.com/office/word/2010/wordml" xmlns:w15="http://schemas.microsoft.com/office/word/2012/wordml" xmlns:w16cex="http://schemas.microsoft.com/office/word/2018/wordml/cex" xmlns:w16cid="http://schemas.microsoft.com/office/word/2016/wordml/cid" xmlns:w16="http://schemas.microsoft.com/office/word/2018/wordml" xmlns:w16du="http://schemas.microsoft.com/office/word/2023/wordml/word16du" xmlns:w16sdtdh="http://schemas.microsoft.com/office/word/2020/wordml/sdtdatahash" xmlns:w16se="http://schemas.microsoft.com/office/word/2015/wordml/symex" xmlns:wpg="http://schemas.microsoft.com/office/word/2010/wordprocessingGroup" xmlns:wpi="http://schemas.microsoft.com/office/word/2010/wordprocessingInk" xmlns:wne="http://schemas.microsoft.com/office/word/2006/wordml" xmlns:wps="http://schemas.microsoft.com/office/word/2010/wordprocessingShape" mc:Ignorable="w14 w15 w16se w16cid w16 w16cex w16sdtdh w16du wp14">
   <w:abstractNum w:abstractNumId="0" w15:restartNumberingAfterBreak="0">
     <w:nsid w:val="13F848C7"/>
     <w:multiLevelType w:val="hybridMultilevel"/>
@@ -1145,7 +1385,7 @@
   <w:abstractNum w:abstractNumId="5" w15:restartNumberingAfterBreak="0">
     <w:nsid w:val="525C55F5"/>
     <w:multiLevelType w:val="multilevel"/>
-    <w:tmpl w:val="E0D6FD7A"/>
+    <w:tmpl w:val="F8185280"/>
     <w:lvl w:ilvl="0">
       <w:start w:val="1"/>
       <w:numFmt w:val="decimal"/>
@@ -1166,14 +1406,13 @@
     <w:lvl w:ilvl="1">
       <w:start w:val="1"/>
       <w:numFmt w:val="bullet"/>
-      <w:lvlText w:val=""/>
+      <w:lvlText w:val=""/>
       <w:lvlJc w:val="left"/>
       <w:pPr>
         <w:ind w:left="1440" w:hanging="360"/>
       </w:pPr>
       <w:rPr>
-        <w:rFonts w:ascii="Wingdings 2" w:hAnsi="Wingdings 2" w:cs="Wingdings 2" w:hint="default"/>
-        <w:u w:val="none"/>
+        <w:rFonts w:ascii="Wingdings" w:hAnsi="Wingdings" w:hint="default"/>
       </w:rPr>
     </w:lvl>
     <w:lvl w:ilvl="2">
@@ -1446,6 +1685,119 @@
     </w:lvl>
   </w:abstractNum>
   <w:abstractNum w:abstractNumId="8" w15:restartNumberingAfterBreak="0">
+    <w:nsid w:val="6F56047F"/>
+    <w:multiLevelType w:val="hybridMultilevel"/>
+    <w:tmpl w:val="35E62FA8"/>
+    <w:lvl w:ilvl="0" w:tplc="04090005">
+      <w:start w:val="1"/>
+      <w:numFmt w:val="bullet"/>
+      <w:lvlText w:val=""/>
+      <w:lvlJc w:val="left"/>
+      <w:pPr>
+        <w:ind w:left="1800" w:hanging="360"/>
+      </w:pPr>
+      <w:rPr>
+        <w:rFonts w:ascii="Wingdings" w:hAnsi="Wingdings" w:hint="default"/>
+      </w:rPr>
+    </w:lvl>
+    <w:lvl w:ilvl="1" w:tplc="04090003" w:tentative="1">
+      <w:start w:val="1"/>
+      <w:numFmt w:val="bullet"/>
+      <w:lvlText w:val="o"/>
+      <w:lvlJc w:val="left"/>
+      <w:pPr>
+        <w:ind w:left="2520" w:hanging="360"/>
+      </w:pPr>
+      <w:rPr>
+        <w:rFonts w:ascii="Courier New" w:hAnsi="Courier New" w:cs="Courier New" w:hint="default"/>
+      </w:rPr>
+    </w:lvl>
+    <w:lvl w:ilvl="2" w:tplc="04090005" w:tentative="1">
+      <w:start w:val="1"/>
+      <w:numFmt w:val="bullet"/>
+      <w:lvlText w:val=""/>
+      <w:lvlJc w:val="left"/>
+      <w:pPr>
+        <w:ind w:left="3240" w:hanging="360"/>
+      </w:pPr>
+      <w:rPr>
+        <w:rFonts w:ascii="Wingdings" w:hAnsi="Wingdings" w:hint="default"/>
+      </w:rPr>
+    </w:lvl>
+    <w:lvl w:ilvl="3" w:tplc="04090001" w:tentative="1">
+      <w:start w:val="1"/>
+      <w:numFmt w:val="bullet"/>
+      <w:lvlText w:val=""/>
+      <w:lvlJc w:val="left"/>
+      <w:pPr>
+        <w:ind w:left="3960" w:hanging="360"/>
+      </w:pPr>
+      <w:rPr>
+        <w:rFonts w:ascii="Symbol" w:hAnsi="Symbol" w:hint="default"/>
+      </w:rPr>
+    </w:lvl>
+    <w:lvl w:ilvl="4" w:tplc="04090003" w:tentative="1">
+      <w:start w:val="1"/>
+      <w:numFmt w:val="bullet"/>
+      <w:lvlText w:val="o"/>
+      <w:lvlJc w:val="left"/>
+      <w:pPr>
+        <w:ind w:left="4680" w:hanging="360"/>
+      </w:pPr>
+      <w:rPr>
+        <w:rFonts w:ascii="Courier New" w:hAnsi="Courier New" w:cs="Courier New" w:hint="default"/>
+      </w:rPr>
+    </w:lvl>
+    <w:lvl w:ilvl="5" w:tplc="04090005" w:tentative="1">
+      <w:start w:val="1"/>
+      <w:numFmt w:val="bullet"/>
+      <w:lvlText w:val=""/>
+      <w:lvlJc w:val="left"/>
+      <w:pPr>
+        <w:ind w:left="5400" w:hanging="360"/>
+      </w:pPr>
+      <w:rPr>
+        <w:rFonts w:ascii="Wingdings" w:hAnsi="Wingdings" w:hint="default"/>
+      </w:rPr>
+    </w:lvl>
+    <w:lvl w:ilvl="6" w:tplc="04090001" w:tentative="1">
+      <w:start w:val="1"/>
+      <w:numFmt w:val="bullet"/>
+      <w:lvlText w:val=""/>
+      <w:lvlJc w:val="left"/>
+      <w:pPr>
+        <w:ind w:left="6120" w:hanging="360"/>
+      </w:pPr>
+      <w:rPr>
+        <w:rFonts w:ascii="Symbol" w:hAnsi="Symbol" w:hint="default"/>
+      </w:rPr>
+    </w:lvl>
+    <w:lvl w:ilvl="7" w:tplc="04090003" w:tentative="1">
+      <w:start w:val="1"/>
+      <w:numFmt w:val="bullet"/>
+      <w:lvlText w:val="o"/>
+      <w:lvlJc w:val="left"/>
+      <w:pPr>
+        <w:ind w:left="6840" w:hanging="360"/>
+      </w:pPr>
+      <w:rPr>
+        <w:rFonts w:ascii="Courier New" w:hAnsi="Courier New" w:cs="Courier New" w:hint="default"/>
+      </w:rPr>
+    </w:lvl>
+    <w:lvl w:ilvl="8" w:tplc="04090005" w:tentative="1">
+      <w:start w:val="1"/>
+      <w:numFmt w:val="bullet"/>
+      <w:lvlText w:val=""/>
+      <w:lvlJc w:val="left"/>
+      <w:pPr>
+        <w:ind w:left="7560" w:hanging="360"/>
+      </w:pPr>
+      <w:rPr>
+        <w:rFonts w:ascii="Wingdings" w:hAnsi="Wingdings" w:hint="default"/>
+      </w:rPr>
+    </w:lvl>
+  </w:abstractNum>
+  <w:abstractNum w:abstractNumId="9" w15:restartNumberingAfterBreak="0">
     <w:nsid w:val="77D572D8"/>
     <w:multiLevelType w:val="multilevel"/>
     <w:tmpl w:val="2784573E"/>
@@ -1564,38 +1916,41 @@
       </w:rPr>
     </w:lvl>
   </w:abstractNum>
-  <w:num w:numId="1">
+  <w:num w:numId="1" w16cid:durableId="1941444831">
     <w:abstractNumId w:val="5"/>
   </w:num>
-  <w:num w:numId="2">
-    <w:abstractNumId w:val="8"/>
+  <w:num w:numId="2" w16cid:durableId="1391001771">
+    <w:abstractNumId w:val="9"/>
   </w:num>
-  <w:num w:numId="3">
+  <w:num w:numId="3" w16cid:durableId="757563110">
     <w:abstractNumId w:val="1"/>
   </w:num>
-  <w:num w:numId="4">
+  <w:num w:numId="4" w16cid:durableId="233008126">
     <w:abstractNumId w:val="3"/>
   </w:num>
-  <w:num w:numId="5">
+  <w:num w:numId="5" w16cid:durableId="487792265">
     <w:abstractNumId w:val="7"/>
   </w:num>
-  <w:num w:numId="6">
+  <w:num w:numId="6" w16cid:durableId="1184438170">
     <w:abstractNumId w:val="4"/>
   </w:num>
-  <w:num w:numId="7">
+  <w:num w:numId="7" w16cid:durableId="2086803982">
     <w:abstractNumId w:val="0"/>
   </w:num>
-  <w:num w:numId="8">
+  <w:num w:numId="8" w16cid:durableId="1445266388">
     <w:abstractNumId w:val="2"/>
   </w:num>
-  <w:num w:numId="9">
+  <w:num w:numId="9" w16cid:durableId="1359816092">
     <w:abstractNumId w:val="6"/>
+  </w:num>
+  <w:num w:numId="10" w16cid:durableId="1146387713">
+    <w:abstractNumId w:val="8"/>
   </w:num>
 </w:numbering>
 </file>
 
 <file path=word/styles.xml><?xml version="1.0" encoding="utf-8"?>
-<w:styles xmlns:mc="http://schemas.openxmlformats.org/markup-compatibility/2006" xmlns:r="http://schemas.openxmlformats.org/officeDocument/2006/relationships" xmlns:w="http://schemas.openxmlformats.org/wordprocessingml/2006/main" xmlns:w14="http://schemas.microsoft.com/office/word/2010/wordml" xmlns:w15="http://schemas.microsoft.com/office/word/2012/wordml" xmlns:w16cid="http://schemas.microsoft.com/office/word/2016/wordml/cid" xmlns:w16se="http://schemas.microsoft.com/office/word/2015/wordml/symex" mc:Ignorable="w14 w15 w16se w16cid">
+<w:styles xmlns:mc="http://schemas.openxmlformats.org/markup-compatibility/2006" xmlns:r="http://schemas.openxmlformats.org/officeDocument/2006/relationships" xmlns:w="http://schemas.openxmlformats.org/wordprocessingml/2006/main" xmlns:w14="http://schemas.microsoft.com/office/word/2010/wordml" xmlns:w15="http://schemas.microsoft.com/office/word/2012/wordml" xmlns:w16cex="http://schemas.microsoft.com/office/word/2018/wordml/cex" xmlns:w16cid="http://schemas.microsoft.com/office/word/2016/wordml/cid" xmlns:w16="http://schemas.microsoft.com/office/word/2018/wordml" xmlns:w16du="http://schemas.microsoft.com/office/word/2023/wordml/word16du" xmlns:w16sdtdh="http://schemas.microsoft.com/office/word/2020/wordml/sdtdatahash" xmlns:w16se="http://schemas.microsoft.com/office/word/2015/wordml/symex" mc:Ignorable="w14 w15 w16se w16cid w16 w16cex w16sdtdh w16du">
   <w:docDefaults>
     <w:rPrDefault>
       <w:rPr>
@@ -1606,7 +1961,7 @@
     </w:rPrDefault>
     <w:pPrDefault/>
   </w:docDefaults>
-  <w:latentStyles w:defLockedState="0" w:defUIPriority="99" w:defSemiHidden="0" w:defUnhideWhenUsed="0" w:defQFormat="0" w:count="375">
+  <w:latentStyles w:defLockedState="0" w:defUIPriority="99" w:defSemiHidden="0" w:defUnhideWhenUsed="0" w:defQFormat="0" w:count="376">
     <w:lsdException w:name="Normal" w:uiPriority="0" w:qFormat="1"/>
     <w:lsdException w:name="heading 1" w:uiPriority="9" w:qFormat="1"/>
     <w:lsdException w:name="heading 2" w:semiHidden="1" w:uiPriority="9" w:unhideWhenUsed="1" w:qFormat="1"/>
@@ -1982,6 +2337,7 @@
     <w:lsdException w:name="Smart Hyperlink" w:semiHidden="1" w:unhideWhenUsed="1"/>
     <w:lsdException w:name="Hashtag" w:semiHidden="1" w:unhideWhenUsed="1"/>
     <w:lsdException w:name="Unresolved Mention" w:semiHidden="1" w:unhideWhenUsed="1"/>
+    <w:lsdException w:name="Smart Link" w:semiHidden="1" w:unhideWhenUsed="1"/>
   </w:latentStyles>
   <w:style w:type="paragraph" w:default="1" w:styleId="Normal">
     <w:name w:val="Normal"/>
@@ -2887,6 +3243,41 @@
     <w:name w:val="pl-s"/>
     <w:basedOn w:val="DefaultParagraphFont"/>
     <w:rsid w:val="00646B66"/>
+  </w:style>
+  <w:style w:type="character" w:styleId="Hyperlink">
+    <w:name w:val="Hyperlink"/>
+    <w:basedOn w:val="DefaultParagraphFont"/>
+    <w:uiPriority w:val="99"/>
+    <w:unhideWhenUsed/>
+    <w:rsid w:val="00350E29"/>
+    <w:rPr>
+      <w:color w:val="F49100" w:themeColor="hyperlink"/>
+      <w:u w:val="single"/>
+    </w:rPr>
+  </w:style>
+  <w:style w:type="character" w:styleId="UnresolvedMention">
+    <w:name w:val="Unresolved Mention"/>
+    <w:basedOn w:val="DefaultParagraphFont"/>
+    <w:uiPriority w:val="99"/>
+    <w:semiHidden/>
+    <w:unhideWhenUsed/>
+    <w:rsid w:val="00350E29"/>
+    <w:rPr>
+      <w:color w:val="605E5C"/>
+      <w:shd w:val="clear" w:color="auto" w:fill="E1DFDD"/>
+    </w:rPr>
+  </w:style>
+  <w:style w:type="character" w:styleId="FollowedHyperlink">
+    <w:name w:val="FollowedHyperlink"/>
+    <w:basedOn w:val="DefaultParagraphFont"/>
+    <w:uiPriority w:val="99"/>
+    <w:semiHidden/>
+    <w:unhideWhenUsed/>
+    <w:rsid w:val="00350E29"/>
+    <w:rPr>
+      <w:color w:val="85DFD0" w:themeColor="followedHyperlink"/>
+      <w:u w:val="single"/>
+    </w:rPr>
   </w:style>
 </w:styles>
 </file>
@@ -3150,4 +3541,16 @@
     </a:ext>
   </a:extLst>
 </a:theme>
+</file>
+
+<file path=customXml/item1.xml><?xml version="1.0" encoding="utf-8"?>
+<b:Sources xmlns:b="http://schemas.openxmlformats.org/officeDocument/2006/bibliography" xmlns="http://schemas.openxmlformats.org/officeDocument/2006/bibliography" SelectedStyle="\APASixthEditionOfficeOnline.xsl" StyleName="APA" Version="6"/>
+</file>
+
+<file path=customXml/itemProps1.xml><?xml version="1.0" encoding="utf-8"?>
+<ds:datastoreItem xmlns:ds="http://schemas.openxmlformats.org/officeDocument/2006/customXml" ds:itemID="{7C252C7E-AFB6-4211-8548-EC41D8E42F20}">
+  <ds:schemaRefs>
+    <ds:schemaRef ds:uri="http://schemas.openxmlformats.org/officeDocument/2006/bibliography"/>
+  </ds:schemaRefs>
+</ds:datastoreItem>
 </file>
</xml_diff>